<commit_message>
updated resume --> travel
</commit_message>
<xml_diff>
--- a/r.gerson.en.docx
+++ b/r.gerson.en.docx
@@ -40,9 +40,7 @@
             </w:pPr>
             <w:r>
               <w:rPr>
-                <w:rFonts w:ascii="Calibri" w:hAnsi="Calibri" w:cs="Calibri"/>
                 <w:sz w:val="22"/>
-                <w:szCs w:val="18"/>
               </w:rPr>
               <w:fldChar w:fldCharType="begin"/>
             </w:r>
@@ -56,22 +54,18 @@
             </w:r>
             <w:r>
               <w:rPr>
-                <w:rFonts w:ascii="Calibri" w:hAnsi="Calibri" w:cs="Calibri"/>
                 <w:sz w:val="22"/>
-                <w:szCs w:val="18"/>
-              </w:rPr>
-            </w:r>
-            <w:r>
-              <w:rPr>
-                <w:rFonts w:ascii="Calibri" w:hAnsi="Calibri" w:cs="Calibri"/>
+              </w:rPr>
+            </w:r>
+            <w:r>
+              <w:rPr>
                 <w:sz w:val="22"/>
-                <w:szCs w:val="18"/>
               </w:rPr>
               <w:fldChar w:fldCharType="separate"/>
             </w:r>
             <w:r>
               <w:rPr>
-                <w:rStyle w:val="Hipervnculo"/>
+                <w:rStyle w:val="Hyperlink"/>
                 <w:rFonts w:ascii="Calibri" w:hAnsi="Calibri" w:cs="Calibri"/>
                 <w:color w:val="000000"/>
                 <w:sz w:val="32"/>
@@ -83,7 +77,7 @@
             </w:r>
             <w:r>
               <w:rPr>
-                <w:rStyle w:val="Hipervnculo"/>
+                <w:rStyle w:val="Hyperlink"/>
                 <w:rFonts w:ascii="Calibri" w:hAnsi="Calibri" w:cs="Calibri"/>
                 <w:color w:val="000000"/>
                 <w:sz w:val="32"/>
@@ -420,7 +414,7 @@
               <w:ind w:left="115" w:right="115"/>
               <w:contextualSpacing/>
               <w:rPr>
-                <w:rStyle w:val="Textoennegrita"/>
+                <w:rStyle w:val="Strong"/>
                 <w:rFonts w:ascii="Calibri" w:hAnsi="Calibri" w:cs="Calibri"/>
                 <w:szCs w:val="18"/>
                 <w:lang w:val="en-US"/>
@@ -429,7 +423,7 @@
             <w:hyperlink r:id="rId8" w:history="1">
               <w:r>
                 <w:rPr>
-                  <w:rStyle w:val="Textoennegrita"/>
+                  <w:rStyle w:val="Strong"/>
                   <w:rFonts w:ascii="Calibri" w:hAnsi="Calibri" w:cs="Calibri"/>
                   <w:szCs w:val="18"/>
                   <w:lang w:val="en-US"/>
@@ -439,7 +433,7 @@
             </w:hyperlink>
             <w:r>
               <w:rPr>
-                <w:rStyle w:val="Textoennegrita"/>
+                <w:rStyle w:val="Strong"/>
                 <w:rFonts w:ascii="Calibri" w:hAnsi="Calibri" w:cs="Calibri"/>
                 <w:szCs w:val="18"/>
                 <w:lang w:val="en-US"/>
@@ -466,7 +460,7 @@
               <w:ind w:left="-813" w:right="144"/>
               <w:contextualSpacing/>
               <w:rPr>
-                <w:rStyle w:val="Textoennegrita"/>
+                <w:rStyle w:val="Strong"/>
                 <w:rFonts w:ascii="Calibri" w:hAnsi="Calibri" w:cs="Calibri"/>
                 <w:lang w:val="en-US"/>
               </w:rPr>
@@ -502,7 +496,7 @@
                   <v:path o:extrusionok="f" gradientshapeok="t" o:connecttype="rect"/>
                   <o:lock v:ext="edit" aspectratio="t"/>
                 </v:shapetype>
-                <v:shape id="_x0000_i1086" type="#_x0000_t75" style="width:42.6pt;height:42.6pt">
+                <v:shape id="_x0000_i1025" type="#_x0000_t75" style="width:42.5pt;height:42.5pt">
                   <v:imagedata r:id="rId9" o:title="cka-certified-kubernetes-administrator"/>
                 </v:shape>
               </w:pict>
@@ -514,7 +508,7 @@
                 <w:lang w:val="en-US"/>
               </w:rPr>
               <w:pict w14:anchorId="070F0C2D">
-                <v:shape id="_x0000_i1087" type="#_x0000_t75" style="width:40.3pt;height:40.3pt">
+                <v:shape id="_x0000_i1026" type="#_x0000_t75" style="width:40.5pt;height:40.5pt">
                   <v:imagedata r:id="rId10" o:title="azure-administrator-associate-600x600"/>
                 </v:shape>
               </w:pict>
@@ -534,7 +528,7 @@
                 <w:lang w:val="en-US"/>
               </w:rPr>
               <w:pict w14:anchorId="796A8458">
-                <v:shape id="_x0000_i1089" type="#_x0000_t75" style="width:38.4pt;height:38.4pt">
+                <v:shape id="_x0000_i1027" type="#_x0000_t75" style="width:38.5pt;height:38.5pt">
                   <v:imagedata r:id="rId11" o:title="main-qimg-0deeb782080b4ac4c5e83623071dbee8-lq"/>
                 </v:shape>
               </w:pict>
@@ -552,7 +546,7 @@
                 <w:lang w:val="en-US"/>
               </w:rPr>
               <w:pict w14:anchorId="59185337">
-                <v:shape id="Imagen 1" o:spid="_x0000_i1088" type="#_x0000_t75" alt="Cisco_CCNA_Logo512" style="width:38pt;height:38pt;visibility:visible" o:button="t">
+                <v:shape id="Imagen 1" o:spid="_x0000_i1028" type="#_x0000_t75" alt="Cisco_CCNA_Logo512" style="width:38pt;height:38pt;visibility:visible" o:button="t">
                   <v:imagedata r:id="rId12" o:title="Cisco_CCNA_Logo512"/>
                 </v:shape>
               </w:pict>
@@ -573,7 +567,7 @@
                 <w:lang w:val="en-US"/>
               </w:rPr>
               <w:pict w14:anchorId="164A6E2F">
-                <v:shape id="_x0000_i1085" type="#_x0000_t75" style="width:40.05pt;height:40.05pt">
+                <v:shape id="_x0000_i1029" type="#_x0000_t75" style="width:40pt;height:40pt">
                   <v:imagedata r:id="rId13" o:title=""/>
                 </v:shape>
               </w:pict>
@@ -595,7 +589,7 @@
                 <w:lang w:val="en-US"/>
               </w:rPr>
               <w:pict w14:anchorId="0BE340D7">
-                <v:shape id="_x0000_i1112" type="#_x0000_t75" style="width:66.75pt;height:34.95pt">
+                <v:shape id="_x0000_i1030" type="#_x0000_t75" style="width:67pt;height:35pt">
                   <v:imagedata r:id="rId14" o:title="cgg"/>
                 </v:shape>
               </w:pict>
@@ -632,7 +626,7 @@
                 <w:lang w:val="en-US"/>
               </w:rPr>
               <w:pict w14:anchorId="24D090DB">
-                <v:shape id="_x0000_i1030" type="#_x0000_t75" style="width:57.65pt;height:15pt">
+                <v:shape id="_x0000_i1031" type="#_x0000_t75" style="width:57.5pt;height:15pt">
                   <v:imagedata r:id="rId15" o:title=""/>
                 </v:shape>
               </w:pict>
@@ -647,7 +641,7 @@
             <w:hyperlink r:id="rId16" w:history="1">
               <w:r>
                 <w:rPr>
-                  <w:rStyle w:val="Hipervnculo"/>
+                  <w:rStyle w:val="Hyperlink"/>
                   <w:rFonts w:ascii="Calibri" w:hAnsi="Calibri" w:cs="Calibri"/>
                   <w:b/>
                   <w:szCs w:val="18"/>
@@ -713,10 +707,10 @@
                 <w:szCs w:val="18"/>
               </w:rPr>
               <w:object w:dxaOrig="6180" w:dyaOrig="1860" w14:anchorId="7051DE9F">
-                <v:shape id="_x0000_i1031" type="#_x0000_t75" style="width:56.85pt;height:16.85pt" o:ole="">
+                <v:shape id="_x0000_i1032" type="#_x0000_t75" style="width:57pt;height:17pt" o:ole="">
                   <v:imagedata r:id="rId17" o:title=""/>
                 </v:shape>
-                <o:OLEObject Type="Embed" ProgID="PBrush" ShapeID="_x0000_i1031" DrawAspect="Content" ObjectID="_1775728570" r:id="rId18"/>
+                <o:OLEObject Type="Embed" ProgID="PBrush" ShapeID="_x0000_i1032" DrawAspect="Content" ObjectID="_1776447622" r:id="rId18"/>
               </w:object>
             </w:r>
             <w:r>
@@ -729,7 +723,7 @@
             <w:hyperlink r:id="rId19" w:history="1">
               <w:r>
                 <w:rPr>
-                  <w:rStyle w:val="Hipervnculo"/>
+                  <w:rStyle w:val="Hyperlink"/>
                   <w:rFonts w:ascii="Calibri" w:hAnsi="Calibri" w:cs="Calibri"/>
                   <w:b/>
                   <w:szCs w:val="18"/>
@@ -908,7 +902,7 @@
             <w:hyperlink r:id="rId20" w:history="1">
               <w:r>
                 <w:rPr>
-                  <w:rStyle w:val="Hipervnculo"/>
+                  <w:rStyle w:val="Hyperlink"/>
                   <w:rFonts w:ascii="Calibri" w:hAnsi="Calibri" w:cs="Calibri"/>
                   <w:b/>
                   <w:sz w:val="24"/>
@@ -1055,7 +1049,7 @@
             <w:hyperlink r:id="rId21" w:history="1">
               <w:r>
                 <w:rPr>
-                  <w:rStyle w:val="Hipervnculo"/>
+                  <w:rStyle w:val="Hyperlink"/>
                   <w:rFonts w:ascii="Calibri" w:eastAsia="Calibri" w:hAnsi="Calibri" w:cs="Calibri"/>
                   <w:b/>
                   <w:color w:val="FF0000"/>
@@ -1067,7 +1061,7 @@
               </w:r>
               <w:r>
                 <w:rPr>
-                  <w:rStyle w:val="Hipervnculo"/>
+                  <w:rStyle w:val="Hyperlink"/>
                   <w:rFonts w:ascii="Calibri" w:eastAsia="Calibri" w:hAnsi="Calibri" w:cs="Calibri"/>
                   <w:b/>
                   <w:sz w:val="22"/>
@@ -1091,7 +1085,7 @@
             <w:hyperlink r:id="rId22" w:history="1">
               <w:r>
                 <w:rPr>
-                  <w:rStyle w:val="Hipervnculo"/>
+                  <w:rStyle w:val="Hyperlink"/>
                   <w:rFonts w:ascii="Calibri" w:eastAsia="Calibri" w:hAnsi="Calibri" w:cs="Calibri"/>
                   <w:b/>
                   <w:color w:val="FF0000"/>
@@ -1103,7 +1097,7 @@
               </w:r>
               <w:r>
                 <w:rPr>
-                  <w:rStyle w:val="Hipervnculo"/>
+                  <w:rStyle w:val="Hyperlink"/>
                   <w:rFonts w:ascii="Calibri" w:eastAsia="Calibri" w:hAnsi="Calibri" w:cs="Calibri"/>
                   <w:b/>
                   <w:sz w:val="22"/>
@@ -1114,7 +1108,7 @@
               </w:r>
               <w:r>
                 <w:rPr>
-                  <w:rStyle w:val="Hipervnculo"/>
+                  <w:rStyle w:val="Hyperlink"/>
                   <w:rFonts w:ascii="Calibri" w:eastAsia="Calibri" w:hAnsi="Calibri" w:cs="Calibri"/>
                   <w:b/>
                   <w:color w:val="FF0000"/>
@@ -1126,7 +1120,7 @@
               </w:r>
               <w:r>
                 <w:rPr>
-                  <w:rStyle w:val="Hipervnculo"/>
+                  <w:rStyle w:val="Hyperlink"/>
                   <w:rFonts w:ascii="Calibri" w:eastAsia="Calibri" w:hAnsi="Calibri" w:cs="Calibri"/>
                   <w:b/>
                   <w:sz w:val="22"/>
@@ -1137,7 +1131,7 @@
               </w:r>
               <w:r>
                 <w:rPr>
-                  <w:rStyle w:val="Hipervnculo"/>
+                  <w:rStyle w:val="Hyperlink"/>
                   <w:rFonts w:ascii="Calibri" w:eastAsia="Calibri" w:hAnsi="Calibri" w:cs="Calibri"/>
                   <w:b/>
                   <w:color w:val="FF0000"/>
@@ -1149,7 +1143,7 @@
               </w:r>
               <w:r>
                 <w:rPr>
-                  <w:rStyle w:val="Hipervnculo"/>
+                  <w:rStyle w:val="Hyperlink"/>
                   <w:rFonts w:ascii="Calibri" w:eastAsia="Calibri" w:hAnsi="Calibri" w:cs="Calibri"/>
                   <w:b/>
                   <w:sz w:val="22"/>
@@ -1181,7 +1175,7 @@
             <w:hyperlink r:id="rId23" w:history="1">
               <w:r>
                 <w:rPr>
-                  <w:rStyle w:val="Hipervnculo"/>
+                  <w:rStyle w:val="Hyperlink"/>
                   <w:rFonts w:ascii="Calibri" w:eastAsia="Calibri" w:hAnsi="Calibri" w:cs="Calibri"/>
                   <w:b/>
                   <w:sz w:val="22"/>
@@ -1217,7 +1211,7 @@
             <w:hyperlink r:id="rId24" w:history="1">
               <w:r>
                 <w:rPr>
-                  <w:rStyle w:val="Hipervnculo"/>
+                  <w:rStyle w:val="Hyperlink"/>
                   <w:rFonts w:ascii="Calibri" w:eastAsia="Calibri" w:hAnsi="Calibri" w:cs="Calibri"/>
                   <w:b/>
                   <w:sz w:val="22"/>
@@ -1276,7 +1270,7 @@
             <w:hyperlink r:id="rId25" w:history="1">
               <w:r>
                 <w:rPr>
-                  <w:rStyle w:val="Hipervnculo"/>
+                  <w:rStyle w:val="Hyperlink"/>
                   <w:rFonts w:ascii="Calibri" w:eastAsia="Calibri" w:hAnsi="Calibri" w:cs="Calibri"/>
                   <w:b/>
                   <w:color w:val="FF0000"/>
@@ -1288,7 +1282,7 @@
               </w:r>
               <w:r>
                 <w:rPr>
-                  <w:rStyle w:val="Hipervnculo"/>
+                  <w:rStyle w:val="Hyperlink"/>
                   <w:rFonts w:ascii="Calibri" w:eastAsia="Calibri" w:hAnsi="Calibri" w:cs="Calibri"/>
                   <w:b/>
                   <w:sz w:val="22"/>
@@ -1330,7 +1324,7 @@
               <w:proofErr w:type="gramStart"/>
               <w:r>
                 <w:rPr>
-                  <w:rStyle w:val="Hipervnculo"/>
+                  <w:rStyle w:val="Hyperlink"/>
                   <w:rFonts w:ascii="Calibri" w:hAnsi="Calibri" w:cs="Calibri"/>
                   <w:b/>
                   <w:bCs/>
@@ -1343,7 +1337,7 @@
               <w:proofErr w:type="gramEnd"/>
               <w:r>
                 <w:rPr>
-                  <w:rStyle w:val="Hipervnculo"/>
+                  <w:rStyle w:val="Hyperlink"/>
                   <w:rFonts w:ascii="Calibri" w:hAnsi="Calibri" w:cs="Calibri"/>
                   <w:sz w:val="22"/>
                   <w:szCs w:val="22"/>
@@ -1429,29 +1423,18 @@
             <w:hyperlink r:id="rId27" w:history="1">
               <w:r>
                 <w:rPr>
-                  <w:rStyle w:val="Hipervnculo"/>
+                  <w:rStyle w:val="Hyperlink"/>
                   <w:rFonts w:ascii="Calibri" w:hAnsi="Calibri" w:cs="Calibri"/>
                   <w:b/>
                   <w:sz w:val="18"/>
                   <w:szCs w:val="18"/>
                   <w:lang w:val="en-US"/>
                 </w:rPr>
-                <w:t xml:space="preserve">CNCF </w:t>
+                <w:t xml:space="preserve">CNCF Certified </w:t>
               </w:r>
               <w:r>
                 <w:rPr>
-                  <w:rStyle w:val="Hipervnculo"/>
-                  <w:rFonts w:ascii="Calibri" w:hAnsi="Calibri" w:cs="Calibri"/>
-                  <w:b/>
-                  <w:sz w:val="18"/>
-                  <w:szCs w:val="18"/>
-                  <w:lang w:val="en-US"/>
-                </w:rPr>
-                <w:t xml:space="preserve">Certified </w:t>
-              </w:r>
-              <w:r>
-                <w:rPr>
-                  <w:rStyle w:val="Hipervnculo"/>
+                  <w:rStyle w:val="Hyperlink"/>
                   <w:rFonts w:ascii="Calibri" w:hAnsi="Calibri" w:cs="Calibri"/>
                   <w:b/>
                   <w:color w:val="FF0000"/>
@@ -1463,7 +1446,7 @@
               </w:r>
               <w:r>
                 <w:rPr>
-                  <w:rStyle w:val="Hipervnculo"/>
+                  <w:rStyle w:val="Hyperlink"/>
                   <w:rFonts w:ascii="Calibri" w:hAnsi="Calibri" w:cs="Calibri"/>
                   <w:b/>
                   <w:sz w:val="18"/>
@@ -1474,7 +1457,7 @@
               </w:r>
               <w:r>
                 <w:rPr>
-                  <w:rStyle w:val="Hipervnculo"/>
+                  <w:rStyle w:val="Hyperlink"/>
                   <w:rFonts w:ascii="Calibri" w:hAnsi="Calibri" w:cs="Calibri"/>
                   <w:b/>
                   <w:color w:val="FF0000"/>
@@ -1486,7 +1469,7 @@
               </w:r>
               <w:r>
                 <w:rPr>
-                  <w:rStyle w:val="Hipervnculo"/>
+                  <w:rStyle w:val="Hyperlink"/>
                   <w:rFonts w:ascii="Calibri" w:hAnsi="Calibri" w:cs="Calibri"/>
                   <w:b/>
                   <w:sz w:val="18"/>
@@ -1575,7 +1558,7 @@
             <w:hyperlink r:id="rId28" w:history="1">
               <w:r>
                 <w:rPr>
-                  <w:rStyle w:val="Hipervnculo"/>
+                  <w:rStyle w:val="Hyperlink"/>
                   <w:rFonts w:ascii="Calibri" w:hAnsi="Calibri" w:cs="Calibri"/>
                   <w:b/>
                   <w:sz w:val="18"/>
@@ -1586,7 +1569,7 @@
               </w:r>
               <w:r>
                 <w:rPr>
-                  <w:rStyle w:val="Hipervnculo"/>
+                  <w:rStyle w:val="Hyperlink"/>
                   <w:rFonts w:ascii="Calibri" w:hAnsi="Calibri" w:cs="Calibri"/>
                   <w:b/>
                   <w:color w:val="FF0000"/>
@@ -1598,7 +1581,7 @@
               </w:r>
               <w:r>
                 <w:rPr>
-                  <w:rStyle w:val="Hipervnculo"/>
+                  <w:rStyle w:val="Hyperlink"/>
                   <w:rFonts w:ascii="Calibri" w:hAnsi="Calibri" w:cs="Calibri"/>
                   <w:b/>
                   <w:sz w:val="18"/>
@@ -1680,7 +1663,7 @@
             <w:hyperlink r:id="rId29" w:history="1">
               <w:r>
                 <w:rPr>
-                  <w:rStyle w:val="Hipervnculo"/>
+                  <w:rStyle w:val="Hyperlink"/>
                   <w:rFonts w:ascii="Calibri" w:hAnsi="Calibri" w:cs="Calibri"/>
                   <w:b/>
                   <w:iCs/>
@@ -1692,7 +1675,7 @@
               </w:r>
               <w:r>
                 <w:rPr>
-                  <w:rStyle w:val="Hipervnculo"/>
+                  <w:rStyle w:val="Hyperlink"/>
                   <w:rFonts w:ascii="Calibri" w:hAnsi="Calibri" w:cs="Calibri"/>
                   <w:b/>
                   <w:iCs/>
@@ -1705,7 +1688,7 @@
               </w:r>
               <w:r>
                 <w:rPr>
-                  <w:rStyle w:val="Hipervnculo"/>
+                  <w:rStyle w:val="Hyperlink"/>
                   <w:rFonts w:ascii="Calibri" w:hAnsi="Calibri" w:cs="Calibri"/>
                   <w:b/>
                   <w:iCs/>
@@ -1763,7 +1746,7 @@
               </w:numPr>
               <w:spacing w:before="0"/>
               <w:rPr>
-                <w:rStyle w:val="Hipervnculo"/>
+                <w:rStyle w:val="Hyperlink"/>
                 <w:rFonts w:ascii="Calibri" w:hAnsi="Calibri" w:cs="Calibri"/>
                 <w:b/>
                 <w:iCs/>
@@ -1825,7 +1808,7 @@
             </w:r>
             <w:r>
               <w:rPr>
-                <w:rStyle w:val="Hipervnculo"/>
+                <w:rStyle w:val="Hyperlink"/>
                 <w:rFonts w:ascii="Calibri" w:hAnsi="Calibri" w:cs="Calibri"/>
                 <w:b/>
                 <w:iCs/>
@@ -1837,7 +1820,7 @@
             </w:r>
             <w:r>
               <w:rPr>
-                <w:rStyle w:val="Hipervnculo"/>
+                <w:rStyle w:val="Hyperlink"/>
                 <w:rFonts w:ascii="Calibri" w:hAnsi="Calibri" w:cs="Calibri"/>
                 <w:b/>
                 <w:iCs/>
@@ -1926,7 +1909,7 @@
             <w:hyperlink r:id="rId30" w:history="1">
               <w:r>
                 <w:rPr>
-                  <w:rStyle w:val="Hipervnculo"/>
+                  <w:rStyle w:val="Hyperlink"/>
                   <w:rFonts w:ascii="Calibri" w:hAnsi="Calibri" w:cs="Calibri"/>
                   <w:b/>
                   <w:color w:val="FF0000"/>
@@ -1938,7 +1921,7 @@
               </w:r>
               <w:r>
                 <w:rPr>
-                  <w:rStyle w:val="Hipervnculo"/>
+                  <w:rStyle w:val="Hyperlink"/>
                   <w:rFonts w:ascii="Calibri" w:hAnsi="Calibri" w:cs="Calibri"/>
                   <w:b/>
                   <w:sz w:val="18"/>
@@ -1949,7 +1932,7 @@
               </w:r>
               <w:r>
                 <w:rPr>
-                  <w:rStyle w:val="Hipervnculo"/>
+                  <w:rStyle w:val="Hyperlink"/>
                   <w:rFonts w:ascii="Calibri" w:hAnsi="Calibri" w:cs="Calibri"/>
                   <w:b/>
                   <w:color w:val="FF0000"/>
@@ -1961,7 +1944,7 @@
               </w:r>
               <w:r>
                 <w:rPr>
-                  <w:rStyle w:val="Hipervnculo"/>
+                  <w:rStyle w:val="Hyperlink"/>
                   <w:rFonts w:ascii="Calibri" w:hAnsi="Calibri" w:cs="Calibri"/>
                   <w:b/>
                   <w:sz w:val="18"/>
@@ -2031,7 +2014,7 @@
             <w:hyperlink r:id="rId31" w:history="1">
               <w:r>
                 <w:rPr>
-                  <w:rStyle w:val="Hipervnculo"/>
+                  <w:rStyle w:val="Hyperlink"/>
                   <w:rFonts w:ascii="Calibri" w:hAnsi="Calibri" w:cs="Calibri"/>
                   <w:b/>
                   <w:sz w:val="18"/>
@@ -2054,7 +2037,6 @@
               </w:rPr>
               <w:t xml:space="preserve"> </w:t>
             </w:r>
-            <w:proofErr w:type="gramStart"/>
             <w:r>
               <w:rPr>
                 <w:rStyle w:val="notranslate"/>
@@ -2079,7 +2061,6 @@
               </w:rPr>
               <w:t>CCNA</w:t>
             </w:r>
-            <w:proofErr w:type="gramEnd"/>
             <w:r>
               <w:rPr>
                 <w:rStyle w:val="notranslate"/>
@@ -2206,21 +2187,7 @@
                 <w:u w:val="single"/>
                 <w:lang w:val="en-US"/>
               </w:rPr>
-              <w:t xml:space="preserve">Certified System Administrator </w:t>
-            </w:r>
-            <w:proofErr w:type="gramStart"/>
-            <w:r>
-              <w:rPr>
-                <w:rFonts w:ascii="Calibri" w:hAnsi="Calibri" w:cs="Calibri"/>
-                <w:b/>
-                <w:bCs/>
-                <w:color w:val="0000FF"/>
-                <w:sz w:val="18"/>
-                <w:szCs w:val="18"/>
-                <w:u w:val="single"/>
-                <w:lang w:val="en-US"/>
-              </w:rPr>
-              <w:t xml:space="preserve">( </w:t>
+              <w:t xml:space="preserve">Certified System Administrator ( </w:t>
             </w:r>
             <w:r>
               <w:rPr>
@@ -2235,7 +2202,6 @@
               </w:rPr>
               <w:t>RHCSA</w:t>
             </w:r>
-            <w:proofErr w:type="gramEnd"/>
             <w:r>
               <w:rPr>
                 <w:rFonts w:ascii="Calibri" w:hAnsi="Calibri" w:cs="Calibri"/>
@@ -2306,10 +2272,9 @@
               </w:rPr>
             </w:pPr>
             <w:hyperlink r:id="rId32" w:history="1">
-              <w:proofErr w:type="gramStart"/>
               <w:r>
                 <w:rPr>
-                  <w:rStyle w:val="Hipervnculo"/>
+                  <w:rStyle w:val="Hyperlink"/>
                   <w:rFonts w:ascii="Calibri" w:eastAsia="Calibri" w:hAnsi="Calibri" w:cs="Calibri"/>
                   <w:b/>
                   <w:sz w:val="18"/>
@@ -2338,25 +2303,11 @@
                   <w:u w:val="single"/>
                   <w:lang w:val="en-US"/>
                 </w:rPr>
-                <w:t>Red</w:t>
-              </w:r>
-              <w:proofErr w:type="gramEnd"/>
-              <w:r>
-                <w:rPr>
-                  <w:rFonts w:ascii="Calibri" w:hAnsi="Calibri" w:cs="Calibri"/>
-                  <w:b/>
-                  <w:bCs/>
-                  <w:color w:val="FF0000"/>
-                  <w:sz w:val="18"/>
-                  <w:szCs w:val="18"/>
-                  <w:u w:val="single"/>
-                  <w:lang w:val="en-US"/>
-                </w:rPr>
-                <w:t xml:space="preserve"> Hat® </w:t>
+                <w:t xml:space="preserve">Red Hat® </w:t>
               </w:r>
               <w:r>
                 <w:rPr>
-                  <w:rStyle w:val="Hipervnculo"/>
+                  <w:rStyle w:val="Hyperlink"/>
                   <w:rFonts w:ascii="Calibri" w:eastAsia="Calibri" w:hAnsi="Calibri" w:cs="Calibri"/>
                   <w:b/>
                   <w:bCs/>
@@ -2369,7 +2320,7 @@
               </w:r>
               <w:r>
                 <w:rPr>
-                  <w:rStyle w:val="Hipervnculo"/>
+                  <w:rStyle w:val="Hyperlink"/>
                   <w:rFonts w:ascii="Calibri" w:eastAsia="Calibri" w:hAnsi="Calibri" w:cs="Calibri"/>
                   <w:b/>
                   <w:sz w:val="18"/>
@@ -2586,7 +2537,7 @@
             <w:hyperlink r:id="rId33" w:history="1">
               <w:r>
                 <w:rPr>
-                  <w:rStyle w:val="Hipervnculo"/>
+                  <w:rStyle w:val="Hyperlink"/>
                   <w:rFonts w:ascii="Calibri" w:eastAsia="Calibri" w:hAnsi="Calibri" w:cs="Calibri"/>
                   <w:b/>
                   <w:color w:val="FF0000"/>
@@ -2598,7 +2549,7 @@
               </w:r>
               <w:r>
                 <w:rPr>
-                  <w:rStyle w:val="Hipervnculo"/>
+                  <w:rStyle w:val="Hyperlink"/>
                   <w:rFonts w:ascii="Calibri" w:eastAsia="Calibri" w:hAnsi="Calibri" w:cs="Calibri"/>
                   <w:b/>
                   <w:sz w:val="18"/>
@@ -2609,7 +2560,7 @@
               </w:r>
               <w:r>
                 <w:rPr>
-                  <w:rStyle w:val="Hipervnculo"/>
+                  <w:rStyle w:val="Hyperlink"/>
                   <w:rFonts w:ascii="Calibri" w:eastAsia="Calibri" w:hAnsi="Calibri" w:cs="Calibri"/>
                   <w:b/>
                   <w:color w:val="FF0000"/>
@@ -2653,7 +2604,7 @@
             <w:hyperlink r:id="rId34" w:history="1">
               <w:r>
                 <w:rPr>
-                  <w:rStyle w:val="Hipervnculo"/>
+                  <w:rStyle w:val="Hyperlink"/>
                   <w:rFonts w:ascii="Calibri" w:eastAsia="Calibri" w:hAnsi="Calibri" w:cs="Calibri"/>
                   <w:b/>
                   <w:color w:val="FF0000"/>
@@ -2665,7 +2616,7 @@
               </w:r>
               <w:r>
                 <w:rPr>
-                  <w:rStyle w:val="Hipervnculo"/>
+                  <w:rStyle w:val="Hyperlink"/>
                   <w:rFonts w:ascii="Calibri" w:eastAsia="Calibri" w:hAnsi="Calibri" w:cs="Calibri"/>
                   <w:b/>
                   <w:sz w:val="18"/>
@@ -2676,7 +2627,7 @@
               </w:r>
               <w:r>
                 <w:rPr>
-                  <w:rStyle w:val="Hipervnculo"/>
+                  <w:rStyle w:val="Hyperlink"/>
                   <w:rFonts w:ascii="Calibri" w:eastAsia="Calibri" w:hAnsi="Calibri" w:cs="Calibri"/>
                   <w:b/>
                   <w:color w:val="FF0000"/>
@@ -2688,7 +2639,7 @@
               </w:r>
               <w:r>
                 <w:rPr>
-                  <w:rStyle w:val="Hipervnculo"/>
+                  <w:rStyle w:val="Hyperlink"/>
                   <w:rFonts w:ascii="Calibri" w:eastAsia="Calibri" w:hAnsi="Calibri" w:cs="Calibri"/>
                   <w:b/>
                   <w:sz w:val="18"/>
@@ -2793,10 +2744,9 @@
               </w:rPr>
             </w:pPr>
             <w:hyperlink r:id="rId35" w:history="1">
-              <w:proofErr w:type="gramStart"/>
               <w:r>
                 <w:rPr>
-                  <w:rStyle w:val="Hipervnculo"/>
+                  <w:rStyle w:val="Hyperlink"/>
                   <w:rFonts w:ascii="Calibri" w:hAnsi="Calibri" w:cs="Calibri"/>
                   <w:b/>
                   <w:sz w:val="18"/>
@@ -2804,24 +2754,11 @@
                   <w:u w:val="none"/>
                   <w:lang w:val="en-US"/>
                 </w:rPr>
-                <w:t>( Training</w:t>
-              </w:r>
-              <w:proofErr w:type="gramEnd"/>
-              <w:r>
-                <w:rPr>
-                  <w:rStyle w:val="Hipervnculo"/>
-                  <w:rFonts w:ascii="Calibri" w:hAnsi="Calibri" w:cs="Calibri"/>
-                  <w:b/>
-                  <w:sz w:val="18"/>
-                  <w:szCs w:val="18"/>
-                  <w:u w:val="none"/>
-                  <w:lang w:val="en-US"/>
-                </w:rPr>
-                <w:t xml:space="preserve"> ) </w:t>
+                <w:t xml:space="preserve">( Training ) </w:t>
               </w:r>
               <w:r>
                 <w:rPr>
-                  <w:rStyle w:val="Hipervnculo"/>
+                  <w:rStyle w:val="Hyperlink"/>
                   <w:rFonts w:ascii="Calibri" w:hAnsi="Calibri" w:cs="Calibri"/>
                   <w:b/>
                   <w:sz w:val="18"/>
@@ -2832,7 +2769,7 @@
               </w:r>
               <w:r>
                 <w:rPr>
-                  <w:rStyle w:val="Hipervnculo"/>
+                  <w:rStyle w:val="Hyperlink"/>
                   <w:rFonts w:ascii="Calibri" w:hAnsi="Calibri" w:cs="Calibri"/>
                   <w:b/>
                   <w:color w:val="FF0000"/>
@@ -2844,7 +2781,7 @@
               </w:r>
               <w:r>
                 <w:rPr>
-                  <w:rStyle w:val="Hipervnculo"/>
+                  <w:rStyle w:val="Hyperlink"/>
                   <w:rFonts w:ascii="Calibri" w:hAnsi="Calibri" w:cs="Calibri"/>
                   <w:b/>
                   <w:sz w:val="18"/>
@@ -2884,7 +2821,6 @@
                 <w:lang w:val="en-US"/>
               </w:rPr>
             </w:pPr>
-            <w:proofErr w:type="gramStart"/>
             <w:r>
               <w:rPr>
                 <w:rStyle w:val="notranslate"/>
@@ -2895,25 +2831,12 @@
                 <w:szCs w:val="18"/>
                 <w:lang w:val="en-US"/>
               </w:rPr>
-              <w:t>( Training</w:t>
-            </w:r>
-            <w:proofErr w:type="gramEnd"/>
-            <w:r>
-              <w:rPr>
-                <w:rStyle w:val="notranslate"/>
-                <w:rFonts w:ascii="Calibri" w:hAnsi="Calibri" w:cs="Calibri"/>
-                <w:b/>
-                <w:color w:val="0000FF"/>
-                <w:sz w:val="18"/>
-                <w:szCs w:val="18"/>
-                <w:lang w:val="en-US"/>
-              </w:rPr>
-              <w:t xml:space="preserve"> ) </w:t>
+              <w:t xml:space="preserve">( Training ) </w:t>
             </w:r>
             <w:hyperlink r:id="rId36" w:history="1">
               <w:r>
                 <w:rPr>
-                  <w:rStyle w:val="Hipervnculo"/>
+                  <w:rStyle w:val="Hyperlink"/>
                   <w:rFonts w:ascii="Calibri" w:hAnsi="Calibri" w:cs="Calibri"/>
                   <w:b/>
                   <w:sz w:val="18"/>
@@ -2954,10 +2877,9 @@
               </w:rPr>
             </w:pPr>
             <w:hyperlink r:id="rId37" w:history="1">
-              <w:proofErr w:type="gramStart"/>
               <w:r>
                 <w:rPr>
-                  <w:rStyle w:val="Hipervnculo"/>
+                  <w:rStyle w:val="Hyperlink"/>
                   <w:rFonts w:ascii="Calibri" w:hAnsi="Calibri" w:cs="Calibri"/>
                   <w:b/>
                   <w:bCs/>
@@ -2966,25 +2888,11 @@
                   <w:u w:val="none"/>
                   <w:lang w:val="en-US"/>
                 </w:rPr>
-                <w:t>( Training</w:t>
-              </w:r>
-              <w:proofErr w:type="gramEnd"/>
-              <w:r>
-                <w:rPr>
-                  <w:rStyle w:val="Hipervnculo"/>
-                  <w:rFonts w:ascii="Calibri" w:hAnsi="Calibri" w:cs="Calibri"/>
-                  <w:b/>
-                  <w:bCs/>
-                  <w:sz w:val="18"/>
-                  <w:szCs w:val="18"/>
-                  <w:u w:val="none"/>
-                  <w:lang w:val="en-US"/>
-                </w:rPr>
-                <w:t xml:space="preserve"> 290 hours)</w:t>
+                <w:t>( Training 290 hours)</w:t>
               </w:r>
               <w:r>
                 <w:rPr>
-                  <w:rStyle w:val="Hipervnculo"/>
+                  <w:rStyle w:val="Hyperlink"/>
                   <w:rFonts w:ascii="Calibri" w:hAnsi="Calibri" w:cs="Calibri"/>
                   <w:b/>
                   <w:bCs/>
@@ -3026,7 +2934,7 @@
             <w:hyperlink r:id="rId38" w:anchor="f:13.ADMIN.S.RED.2008.1.jpg" w:history="1">
               <w:r>
                 <w:rPr>
-                  <w:rStyle w:val="Hipervnculo"/>
+                  <w:rStyle w:val="Hyperlink"/>
                   <w:rFonts w:ascii="Calibri" w:hAnsi="Calibri" w:cs="Calibri"/>
                   <w:b/>
                   <w:sz w:val="18"/>
@@ -3045,7 +2953,7 @@
                 <w:numId w:val="19"/>
               </w:numPr>
               <w:rPr>
-                <w:rStyle w:val="Hipervnculo"/>
+                <w:rStyle w:val="Hyperlink"/>
                 <w:rFonts w:ascii="Calibri" w:hAnsi="Calibri" w:cs="Calibri"/>
                 <w:b/>
                 <w:color w:val="auto"/>
@@ -3058,7 +2966,7 @@
             <w:hyperlink r:id="rId39" w:anchor="f:11.ADMIN.AD.2008.1.jpg" w:history="1">
               <w:r>
                 <w:rPr>
-                  <w:rStyle w:val="Hipervnculo"/>
+                  <w:rStyle w:val="Hyperlink"/>
                   <w:rFonts w:ascii="Calibri" w:hAnsi="Calibri" w:cs="Calibri"/>
                   <w:b/>
                   <w:sz w:val="18"/>
@@ -3192,7 +3100,7 @@
             <w:hyperlink r:id="rId40" w:history="1">
               <w:r>
                 <w:rPr>
-                  <w:rStyle w:val="Hipervnculo"/>
+                  <w:rStyle w:val="Hyperlink"/>
                   <w:rFonts w:ascii="Calibri" w:eastAsia="Calibri" w:hAnsi="Calibri" w:cs="Calibri"/>
                   <w:bCs/>
                   <w:szCs w:val="16"/>
@@ -3214,7 +3122,7 @@
             <w:hyperlink r:id="rId41" w:history="1">
               <w:r>
                 <w:rPr>
-                  <w:rStyle w:val="Hipervnculo"/>
+                  <w:rStyle w:val="Hyperlink"/>
                   <w:rFonts w:ascii="Calibri" w:eastAsia="Calibri" w:hAnsi="Calibri" w:cs="Calibri"/>
                   <w:bCs/>
                   <w:szCs w:val="16"/>
@@ -3253,7 +3161,7 @@
             <w:hyperlink r:id="rId42" w:history="1">
               <w:r>
                 <w:rPr>
-                  <w:rStyle w:val="Hipervnculo"/>
+                  <w:rStyle w:val="Hyperlink"/>
                   <w:rFonts w:ascii="Calibri" w:hAnsi="Calibri" w:cs="Calibri"/>
                   <w:b/>
                   <w:szCs w:val="16"/>
@@ -3276,7 +3184,7 @@
             <w:hyperlink r:id="rId43" w:history="1">
               <w:r>
                 <w:rPr>
-                  <w:rStyle w:val="Hipervnculo"/>
+                  <w:rStyle w:val="Hyperlink"/>
                   <w:rFonts w:ascii="Calibri" w:hAnsi="Calibri" w:cs="Calibri"/>
                   <w:b/>
                   <w:szCs w:val="16"/>
@@ -3365,7 +3273,7 @@
             <w:hyperlink r:id="rId44" w:history="1">
               <w:r>
                 <w:rPr>
-                  <w:rStyle w:val="Hipervnculo"/>
+                  <w:rStyle w:val="Hyperlink"/>
                   <w:rFonts w:ascii="Calibri" w:eastAsia="Calibri" w:hAnsi="Calibri" w:cs="Calibri"/>
                   <w:bCs/>
                   <w:szCs w:val="16"/>
@@ -3444,7 +3352,7 @@
             <w:hyperlink r:id="rId45" w:history="1">
               <w:r>
                 <w:rPr>
-                  <w:rStyle w:val="Hipervnculo"/>
+                  <w:rStyle w:val="Hyperlink"/>
                   <w:rFonts w:ascii="Calibri" w:eastAsia="Calibri" w:hAnsi="Calibri" w:cs="Calibri"/>
                   <w:bCs/>
                   <w:szCs w:val="16"/>
@@ -3920,40 +3828,16 @@
                 <w:u w:val="single"/>
                 <w:lang w:val="en-US"/>
               </w:rPr>
-              <w:t xml:space="preserve">Software Integration </w:t>
-            </w:r>
-            <w:proofErr w:type="gramStart"/>
-            <w:r>
-              <w:rPr>
-                <w:rStyle w:val="fontstyle01"/>
-                <w:rFonts w:ascii="Calibri" w:hAnsi="Calibri" w:cs="Calibri"/>
-                <w:b/>
-                <w:color w:val="auto"/>
+              <w:t xml:space="preserve">Software Integration Engineer </w:t>
+            </w:r>
+            <w:r>
+              <w:rPr>
+                <w:rFonts w:ascii="Calibri" w:hAnsi="Calibri" w:cs="Calibri"/>
                 <w:sz w:val="22"/>
                 <w:szCs w:val="22"/>
-                <w:u w:val="single"/>
-                <w:lang w:val="en-US"/>
-              </w:rPr>
-              <w:t xml:space="preserve">Engineer </w:t>
-            </w:r>
-            <w:r>
-              <w:rPr>
-                <w:rFonts w:ascii="Calibri" w:hAnsi="Calibri" w:cs="Calibri"/>
-                <w:sz w:val="22"/>
-                <w:szCs w:val="22"/>
-                <w:lang w:val="en-US"/>
-              </w:rPr>
-              <w:t xml:space="preserve"> (</w:t>
-            </w:r>
-            <w:proofErr w:type="gramEnd"/>
-            <w:r>
-              <w:rPr>
-                <w:rFonts w:ascii="Calibri" w:hAnsi="Calibri" w:cs="Calibri"/>
-                <w:sz w:val="22"/>
-                <w:szCs w:val="22"/>
-                <w:lang w:val="en-US"/>
-              </w:rPr>
-              <w:t>01/2022</w:t>
+                <w:lang w:val="en-US"/>
+              </w:rPr>
+              <w:t xml:space="preserve"> (01/2022</w:t>
             </w:r>
             <w:r>
               <w:rPr>
@@ -4092,55 +3976,7 @@
                 <w:szCs w:val="20"/>
                 <w:lang w:val="en-US"/>
               </w:rPr>
-              <w:t xml:space="preserve">DevOps: </w:t>
-            </w:r>
-            <w:r>
-              <w:rPr>
-                <w:rStyle w:val="fontstyle01"/>
-                <w:rFonts w:ascii="Calibri" w:hAnsi="Calibri" w:cs="Calibri"/>
-                <w:bCs/>
-                <w:color w:val="auto"/>
-                <w:sz w:val="20"/>
-                <w:szCs w:val="20"/>
-                <w:lang w:val="en-US"/>
-              </w:rPr>
-              <w:t>Kubernetes (</w:t>
-            </w:r>
-            <w:r>
-              <w:rPr>
-                <w:rStyle w:val="fontstyle01"/>
-                <w:rFonts w:ascii="Calibri" w:hAnsi="Calibri" w:cs="Calibri"/>
-                <w:bCs/>
-                <w:color w:val="auto"/>
-                <w:sz w:val="20"/>
-                <w:szCs w:val="20"/>
-                <w:lang w:val="en-US"/>
-              </w:rPr>
-              <w:t xml:space="preserve">Tanzu, Kustomize, Air-Gapped, Harbor). Docker, </w:t>
-            </w:r>
-            <w:r>
-              <w:rPr>
-                <w:rStyle w:val="fontstyle01"/>
-                <w:rFonts w:ascii="Calibri" w:hAnsi="Calibri" w:cs="Calibri"/>
-                <w:bCs/>
-                <w:color w:val="auto"/>
-                <w:sz w:val="20"/>
-                <w:szCs w:val="20"/>
-                <w:lang w:val="en-US"/>
-              </w:rPr>
-              <w:t>Scripting (</w:t>
-            </w:r>
-            <w:r>
-              <w:rPr>
-                <w:rStyle w:val="fontstyle01"/>
-                <w:rFonts w:ascii="Calibri" w:hAnsi="Calibri" w:cs="Calibri"/>
-                <w:bCs/>
-                <w:color w:val="auto"/>
-                <w:sz w:val="20"/>
-                <w:szCs w:val="20"/>
-                <w:lang w:val="en-US"/>
-              </w:rPr>
-              <w:t>CI/CD), Virtualization, VMWare, Networking, Linux</w:t>
+              <w:t>DevOps: Kubernetes (Tanzu, Kustomize, Air-Gapped, Harbor). Docker, Scripting (CI/CD), Virtualization, VMWare, Networking, Linux</w:t>
             </w:r>
           </w:p>
           <w:p>
@@ -4192,31 +4028,7 @@
                 <w:szCs w:val="20"/>
                 <w:lang w:val="en-US"/>
               </w:rPr>
-              <w:t xml:space="preserve">), desktop, server OS (Linux (Red Hat EL, Centos, Ubuntu Server, etc.), Windows </w:t>
-            </w:r>
-            <w:proofErr w:type="gramStart"/>
-            <w:r>
-              <w:rPr>
-                <w:rFonts w:ascii="Calibri" w:hAnsi="Calibri" w:cs="Calibri"/>
-                <w:bCs/>
-                <w:color w:val="auto"/>
-                <w:sz w:val="20"/>
-                <w:szCs w:val="20"/>
-                <w:lang w:val="en-US"/>
-              </w:rPr>
-              <w:t>Server(</w:t>
-            </w:r>
-            <w:proofErr w:type="gramEnd"/>
-            <w:r>
-              <w:rPr>
-                <w:rFonts w:ascii="Calibri" w:hAnsi="Calibri" w:cs="Calibri"/>
-                <w:bCs/>
-                <w:color w:val="auto"/>
-                <w:sz w:val="20"/>
-                <w:szCs w:val="20"/>
-                <w:lang w:val="en-US"/>
-              </w:rPr>
-              <w:t xml:space="preserve">2008, 2012, 2016)), and virtualization platforms (VMWare </w:t>
+              <w:t xml:space="preserve">), desktop, server OS (Linux (Red Hat EL, Centos, Ubuntu Server, etc.), Windows Server(2008, 2012, 2016)), and virtualization platforms (VMWare </w:t>
             </w:r>
             <w:proofErr w:type="spellStart"/>
             <w:r>
@@ -4310,7 +4122,6 @@
               <w:spacing w:before="0" w:after="0"/>
               <w:ind w:left="255" w:hanging="180"/>
               <w:rPr>
-                <w:rStyle w:val="fontstyle01"/>
                 <w:rFonts w:ascii="Calibri" w:hAnsi="Calibri" w:cs="Calibri"/>
                 <w:bCs/>
                 <w:color w:val="auto"/>
@@ -4353,6 +4164,37 @@
                 <w:lang w:val="en-US"/>
               </w:rPr>
               <w:t>, CIS</w:t>
+            </w:r>
+          </w:p>
+          <w:p>
+            <w:pPr>
+              <w:pStyle w:val="EuropassSectionDetails"/>
+              <w:numPr>
+                <w:ilvl w:val="0"/>
+                <w:numId w:val="26"/>
+              </w:numPr>
+              <w:spacing w:before="0" w:after="0"/>
+              <w:ind w:left="255" w:hanging="180"/>
+              <w:rPr>
+                <w:rStyle w:val="fontstyle01"/>
+                <w:rFonts w:ascii="Calibri" w:hAnsi="Calibri" w:cs="Calibri"/>
+                <w:bCs/>
+                <w:color w:val="auto"/>
+                <w:sz w:val="20"/>
+                <w:szCs w:val="20"/>
+                <w:lang w:val="en-US"/>
+              </w:rPr>
+            </w:pPr>
+            <w:r>
+              <w:rPr>
+                <w:rStyle w:val="fontstyle01"/>
+                <w:rFonts w:ascii="Calibri" w:hAnsi="Calibri" w:cs="Calibri"/>
+                <w:bCs/>
+                <w:sz w:val="20"/>
+                <w:szCs w:val="20"/>
+                <w:lang w:val="en-US"/>
+              </w:rPr>
+              <w:t>Frequent travel, national and international</w:t>
             </w:r>
           </w:p>
         </w:tc>
@@ -4415,7 +4257,7 @@
             <w:hyperlink r:id="rId46" w:history="1">
               <w:r>
                 <w:rPr>
-                  <w:rStyle w:val="Hipervnculo"/>
+                  <w:rStyle w:val="Hyperlink"/>
                   <w:rFonts w:ascii="Calibri" w:hAnsi="Calibri" w:cs="Calibri"/>
                   <w:lang w:val="en-US"/>
                 </w:rPr>
@@ -4656,13 +4498,6 @@
               </w:rPr>
             </w:pPr>
           </w:p>
-          <w:p>
-            <w:pPr>
-              <w:rPr>
-                <w:lang w:val="en-US"/>
-              </w:rPr>
-            </w:pPr>
-          </w:p>
         </w:tc>
         <w:tc>
           <w:tcPr>
@@ -5185,7 +5020,7 @@
             <w:hyperlink r:id="rId47" w:history="1">
               <w:r>
                 <w:rPr>
-                  <w:rStyle w:val="Hipervnculo"/>
+                  <w:rStyle w:val="Hyperlink"/>
                   <w:rFonts w:ascii="Calibri" w:hAnsi="Calibri" w:cs="Calibri"/>
                   <w:lang w:val="en-US"/>
                 </w:rPr>
@@ -5546,31 +5381,7 @@
                 <w:szCs w:val="16"/>
                 <w:lang w:val="en-US"/>
               </w:rPr>
-              <w:t xml:space="preserve">Deploy, configure, automatize, scripting (bash, python, PowerShell), desktop, server OS (Linux (Red Hat EL, Centos, Ubuntu Server, etc.), Windows </w:t>
-            </w:r>
-            <w:proofErr w:type="gramStart"/>
-            <w:r>
-              <w:rPr>
-                <w:rFonts w:ascii="Calibri" w:hAnsi="Calibri" w:cs="Calibri"/>
-                <w:bCs/>
-                <w:color w:val="auto"/>
-                <w:sz w:val="16"/>
-                <w:szCs w:val="16"/>
-                <w:lang w:val="en-US"/>
-              </w:rPr>
-              <w:t>Server(</w:t>
-            </w:r>
-            <w:proofErr w:type="gramEnd"/>
-            <w:r>
-              <w:rPr>
-                <w:rFonts w:ascii="Calibri" w:hAnsi="Calibri" w:cs="Calibri"/>
-                <w:bCs/>
-                <w:color w:val="auto"/>
-                <w:sz w:val="16"/>
-                <w:szCs w:val="16"/>
-                <w:lang w:val="en-US"/>
-              </w:rPr>
-              <w:t xml:space="preserve">2008, 2012, 2016)), and virtualization platforms (VMWare </w:t>
+              <w:t xml:space="preserve">Deploy, configure, automatize, scripting (bash, python, PowerShell), desktop, server OS (Linux (Red Hat EL, Centos, Ubuntu Server, etc.), Windows Server(2008, 2012, 2016)), and virtualization platforms (VMWare </w:t>
             </w:r>
             <w:proofErr w:type="spellStart"/>
             <w:r>
@@ -5774,7 +5585,7 @@
             <w:hyperlink r:id="rId48" w:history="1">
               <w:r>
                 <w:rPr>
-                  <w:rStyle w:val="Hipervnculo"/>
+                  <w:rStyle w:val="Hyperlink"/>
                   <w:rFonts w:ascii="Calibri" w:hAnsi="Calibri" w:cs="Calibri"/>
                   <w:b/>
                   <w:bCs/>
@@ -5935,7 +5746,7 @@
             <w:hyperlink r:id="rId49" w:history="1">
               <w:r>
                 <w:rPr>
-                  <w:rStyle w:val="Hipervnculo"/>
+                  <w:rStyle w:val="Hyperlink"/>
                   <w:rFonts w:ascii="Calibri" w:hAnsi="Calibri" w:cs="Calibri"/>
                   <w:b/>
                   <w:color w:val="auto"/>
@@ -6350,7 +6161,6 @@
               <w:t xml:space="preserve">- Systems Installation and Configuration, </w:t>
             </w:r>
             <w:proofErr w:type="spellStart"/>
-            <w:proofErr w:type="gramStart"/>
             <w:r>
               <w:rPr>
                 <w:rFonts w:ascii="Calibri" w:hAnsi="Calibri" w:cs="Calibri"/>
@@ -6361,7 +6171,6 @@
               <w:t>O.Systems</w:t>
             </w:r>
             <w:proofErr w:type="spellEnd"/>
-            <w:proofErr w:type="gramEnd"/>
             <w:r>
               <w:rPr>
                 <w:rFonts w:ascii="Calibri" w:hAnsi="Calibri" w:cs="Calibri"/>
@@ -6853,7 +6662,6 @@
               <w:t xml:space="preserve">- Systems Installation and Configuration, </w:t>
             </w:r>
             <w:proofErr w:type="spellStart"/>
-            <w:proofErr w:type="gramStart"/>
             <w:r>
               <w:rPr>
                 <w:rFonts w:ascii="Calibri" w:hAnsi="Calibri" w:cs="Calibri"/>
@@ -6864,7 +6672,6 @@
               <w:t>O.Systems</w:t>
             </w:r>
             <w:proofErr w:type="spellEnd"/>
-            <w:proofErr w:type="gramEnd"/>
             <w:r>
               <w:rPr>
                 <w:rFonts w:ascii="Calibri" w:hAnsi="Calibri" w:cs="Calibri"/>
@@ -7647,7 +7454,7 @@
           </w:tcPr>
           <w:p>
             <w:pPr>
-              <w:pStyle w:val="Sinespaciado"/>
+              <w:pStyle w:val="NoSpacing"/>
               <w:ind w:left="107"/>
               <w:rPr>
                 <w:rFonts w:ascii="Calibri" w:hAnsi="Calibri" w:cs="Calibri"/>
@@ -7666,7 +7473,6 @@
               <w:t xml:space="preserve">- Systems Installation and Configuration, </w:t>
             </w:r>
             <w:proofErr w:type="spellStart"/>
-            <w:proofErr w:type="gramStart"/>
             <w:r>
               <w:rPr>
                 <w:rFonts w:ascii="Calibri" w:hAnsi="Calibri" w:cs="Calibri"/>
@@ -7677,7 +7483,6 @@
               <w:t>O.Systems</w:t>
             </w:r>
             <w:proofErr w:type="spellEnd"/>
-            <w:proofErr w:type="gramEnd"/>
             <w:r>
               <w:rPr>
                 <w:rFonts w:ascii="Calibri" w:hAnsi="Calibri" w:cs="Calibri"/>
@@ -7700,7 +7505,7 @@
           </w:p>
           <w:p>
             <w:pPr>
-              <w:pStyle w:val="Sinespaciado"/>
+              <w:pStyle w:val="NoSpacing"/>
               <w:ind w:left="107"/>
               <w:rPr>
                 <w:rFonts w:ascii="Calibri" w:hAnsi="Calibri" w:cs="Calibri"/>
@@ -7721,7 +7526,7 @@
           </w:p>
           <w:p>
             <w:pPr>
-              <w:pStyle w:val="Sinespaciado"/>
+              <w:pStyle w:val="NoSpacing"/>
               <w:ind w:left="107"/>
               <w:rPr>
                 <w:rFonts w:ascii="Calibri" w:hAnsi="Calibri" w:cs="Calibri"/>
@@ -7742,7 +7547,7 @@
           </w:p>
           <w:p>
             <w:pPr>
-              <w:pStyle w:val="Sinespaciado"/>
+              <w:pStyle w:val="NoSpacing"/>
               <w:ind w:left="107"/>
               <w:rPr>
                 <w:rFonts w:ascii="Calibri" w:hAnsi="Calibri" w:cs="Calibri"/>
@@ -8080,7 +7885,7 @@
           </w:tcPr>
           <w:p>
             <w:pPr>
-              <w:pStyle w:val="Sinespaciado"/>
+              <w:pStyle w:val="NoSpacing"/>
               <w:ind w:left="107"/>
               <w:rPr>
                 <w:rFonts w:ascii="Calibri" w:hAnsi="Calibri" w:cs="Calibri"/>
@@ -8101,7 +7906,7 @@
           </w:p>
           <w:p>
             <w:pPr>
-              <w:pStyle w:val="Sinespaciado"/>
+              <w:pStyle w:val="NoSpacing"/>
               <w:ind w:left="107"/>
               <w:rPr>
                 <w:rFonts w:ascii="Calibri" w:hAnsi="Calibri" w:cs="Calibri"/>
@@ -8141,7 +7946,7 @@
           </w:p>
           <w:p>
             <w:pPr>
-              <w:pStyle w:val="Sinespaciado"/>
+              <w:pStyle w:val="NoSpacing"/>
               <w:ind w:left="107"/>
               <w:rPr>
                 <w:rFonts w:ascii="Calibri" w:hAnsi="Calibri" w:cs="Calibri"/>
@@ -8249,7 +8054,7 @@
             <w:hyperlink r:id="rId50" w:anchor=":PROYECTO.pdf" w:history="1">
               <w:r>
                 <w:rPr>
-                  <w:rStyle w:val="Hipervnculo"/>
+                  <w:rStyle w:val="Hyperlink"/>
                   <w:rFonts w:ascii="Calibri" w:hAnsi="Calibri" w:cs="Calibri"/>
                   <w:b/>
                   <w:color w:val="auto"/>
@@ -8563,7 +8368,7 @@
           </w:tcPr>
           <w:p>
             <w:pPr>
-              <w:pStyle w:val="Sinespaciado"/>
+              <w:pStyle w:val="NoSpacing"/>
               <w:ind w:left="107"/>
               <w:rPr>
                 <w:rFonts w:ascii="Calibri" w:hAnsi="Calibri" w:cs="Calibri"/>
@@ -8614,7 +8419,7 @@
             <w:hyperlink r:id="rId51" w:anchor=":PROYECTO.pdf" w:history="1">
               <w:r>
                 <w:rPr>
-                  <w:rStyle w:val="Hipervnculo"/>
+                  <w:rStyle w:val="Hyperlink"/>
                   <w:rFonts w:ascii="Calibri" w:hAnsi="Calibri" w:cs="Calibri"/>
                   <w:b/>
                   <w:color w:val="auto"/>
@@ -8648,7 +8453,7 @@
           </w:p>
           <w:p>
             <w:pPr>
-              <w:pStyle w:val="Sinespaciado"/>
+              <w:pStyle w:val="NoSpacing"/>
               <w:ind w:left="107"/>
               <w:rPr>
                 <w:rFonts w:ascii="Calibri" w:hAnsi="Calibri" w:cs="Calibri"/>
@@ -8669,7 +8474,7 @@
           </w:p>
           <w:p>
             <w:pPr>
-              <w:pStyle w:val="Sinespaciado"/>
+              <w:pStyle w:val="NoSpacing"/>
               <w:ind w:left="107"/>
               <w:rPr>
                 <w:rFonts w:ascii="Calibri" w:hAnsi="Calibri" w:cs="Calibri"/>
@@ -8826,26 +8631,26 @@
     </w:r>
     <w:r>
       <w:rPr>
-        <w:rStyle w:val="Textoennegrita"/>
+        <w:rStyle w:val="Strong"/>
       </w:rPr>
       <w:fldChar w:fldCharType="begin"/>
     </w:r>
     <w:r>
       <w:rPr>
-        <w:rStyle w:val="Textoennegrita"/>
+        <w:rStyle w:val="Strong"/>
         <w:lang w:val="en-US"/>
       </w:rPr>
       <w:instrText xml:space="preserve"> PAGE \*ARABIC </w:instrText>
     </w:r>
     <w:r>
       <w:rPr>
-        <w:rStyle w:val="Textoennegrita"/>
+        <w:rStyle w:val="Strong"/>
       </w:rPr>
       <w:fldChar w:fldCharType="separate"/>
     </w:r>
     <w:r>
       <w:rPr>
-        <w:rStyle w:val="Textoennegrita"/>
+        <w:rStyle w:val="Strong"/>
         <w:noProof/>
         <w:lang w:val="en-US"/>
       </w:rPr>
@@ -8853,39 +8658,39 @@
     </w:r>
     <w:r>
       <w:rPr>
-        <w:rStyle w:val="Textoennegrita"/>
+        <w:rStyle w:val="Strong"/>
       </w:rPr>
       <w:fldChar w:fldCharType="end"/>
     </w:r>
     <w:r>
       <w:rPr>
-        <w:rStyle w:val="Textoennegrita"/>
+        <w:rStyle w:val="Strong"/>
         <w:lang w:val="en-US"/>
       </w:rPr>
       <w:t>/</w:t>
     </w:r>
     <w:r>
       <w:rPr>
-        <w:rStyle w:val="Textoennegrita"/>
+        <w:rStyle w:val="Strong"/>
       </w:rPr>
       <w:fldChar w:fldCharType="begin"/>
     </w:r>
     <w:r>
       <w:rPr>
-        <w:rStyle w:val="Textoennegrita"/>
+        <w:rStyle w:val="Strong"/>
         <w:lang w:val="en-US"/>
       </w:rPr>
       <w:instrText xml:space="preserve"> NUMPAGES \*ARABIC </w:instrText>
     </w:r>
     <w:r>
       <w:rPr>
-        <w:rStyle w:val="Textoennegrita"/>
+        <w:rStyle w:val="Strong"/>
       </w:rPr>
       <w:fldChar w:fldCharType="separate"/>
     </w:r>
     <w:r>
       <w:rPr>
-        <w:rStyle w:val="Textoennegrita"/>
+        <w:rStyle w:val="Strong"/>
         <w:noProof/>
         <w:lang w:val="en-US"/>
       </w:rPr>
@@ -8893,7 +8698,7 @@
     </w:r>
     <w:r>
       <w:rPr>
-        <w:rStyle w:val="Textoennegrita"/>
+        <w:rStyle w:val="Strong"/>
       </w:rPr>
       <w:fldChar w:fldCharType="end"/>
     </w:r>
@@ -8969,7 +8774,7 @@
         <w:color w:val="FF0000"/>
         <w:lang w:val="en-US"/>
       </w:rPr>
-      <w:t>April 24</w:t>
+      <w:t>May 24</w:t>
     </w:r>
     <w:r>
       <w:rPr>
@@ -12591,7 +12396,7 @@
     <w:rPrDefault>
       <w:rPr>
         <w:rFonts w:ascii="Times New Roman" w:eastAsia="Times New Roman" w:hAnsi="Times New Roman" w:cs="Times New Roman"/>
-        <w:lang w:val="es-ES" w:eastAsia="es-ES" w:bidi="ar-SA"/>
+        <w:lang w:val="en-US" w:eastAsia="en-US" w:bidi="ar-SA"/>
       </w:rPr>
     </w:rPrDefault>
     <w:pPrDefault/>
@@ -12891,13 +12696,13 @@
       <w:lang w:val="es-ES_tradnl" w:eastAsia="ar-SA"/>
     </w:rPr>
   </w:style>
-  <w:style w:type="character" w:default="1" w:styleId="Fuentedeprrafopredeter">
+  <w:style w:type="character" w:default="1" w:styleId="DefaultParagraphFont">
     <w:name w:val="Default Paragraph Font"/>
     <w:uiPriority w:val="1"/>
     <w:semiHidden/>
     <w:unhideWhenUsed/>
   </w:style>
-  <w:style w:type="table" w:default="1" w:styleId="Tablanormal">
+  <w:style w:type="table" w:default="1" w:styleId="TableNormal">
     <w:name w:val="Normal Table"/>
     <w:uiPriority w:val="99"/>
     <w:semiHidden/>
@@ -12912,7 +12717,7 @@
       </w:tblCellMar>
     </w:tblPr>
   </w:style>
-  <w:style w:type="numbering" w:default="1" w:styleId="Sinlista">
+  <w:style w:type="numbering" w:default="1" w:styleId="NoList">
     <w:name w:val="No List"/>
     <w:uiPriority w:val="99"/>
     <w:semiHidden/>
@@ -12922,12 +12727,12 @@
     <w:name w:val="Footnote Characters"/>
     <w:rsid w:val="006A0AB0"/>
   </w:style>
-  <w:style w:type="character" w:styleId="Nmerodepgina">
+  <w:style w:type="character" w:styleId="PageNumber">
     <w:name w:val="page number"/>
     <w:basedOn w:val="WW-DefaultParagraphFont"/>
     <w:rsid w:val="006A0AB0"/>
   </w:style>
-  <w:style w:type="character" w:styleId="Hipervnculo">
+  <w:style w:type="character" w:styleId="Hyperlink">
     <w:name w:val="Hyperlink"/>
     <w:rsid w:val="006A0AB0"/>
     <w:rPr>
@@ -12943,7 +12748,7 @@
     <w:name w:val="WW-Default Paragraph Font"/>
     <w:rsid w:val="006A0AB0"/>
   </w:style>
-  <w:style w:type="paragraph" w:styleId="Textoindependiente">
+  <w:style w:type="paragraph" w:styleId="BodyText">
     <w:name w:val="Body Text"/>
     <w:basedOn w:val="Normal"/>
     <w:rsid w:val="006A0AB0"/>
@@ -12951,7 +12756,7 @@
       <w:spacing w:after="120"/>
     </w:pPr>
   </w:style>
-  <w:style w:type="paragraph" w:styleId="Piedepgina">
+  <w:style w:type="paragraph" w:styleId="Footer">
     <w:name w:val="footer"/>
     <w:basedOn w:val="Normal"/>
     <w:rsid w:val="006A0AB0"/>
@@ -12965,7 +12770,7 @@
   </w:style>
   <w:style w:type="paragraph" w:customStyle="1" w:styleId="TableContents">
     <w:name w:val="Table Contents"/>
-    <w:basedOn w:val="Textoindependiente"/>
+    <w:basedOn w:val="BodyText"/>
     <w:rsid w:val="006A0AB0"/>
     <w:pPr>
       <w:suppressLineNumbers/>
@@ -13231,7 +13036,7 @@
       <w:lang w:val="de-DE"/>
     </w:rPr>
   </w:style>
-  <w:style w:type="character" w:styleId="Textoennegrita">
+  <w:style w:type="character" w:styleId="Strong">
     <w:name w:val="Strong"/>
     <w:qFormat/>
     <w:rsid w:val="00E269EB"/>
@@ -13240,7 +13045,7 @@
       <w:bCs/>
     </w:rPr>
   </w:style>
-  <w:style w:type="paragraph" w:styleId="Encabezado">
+  <w:style w:type="paragraph" w:styleId="Header">
     <w:name w:val="header"/>
     <w:basedOn w:val="Normal"/>
     <w:rsid w:val="00E269EB"/>
@@ -13262,10 +13067,10 @@
       <w:contextualSpacing/>
     </w:pPr>
   </w:style>
-  <w:style w:type="paragraph" w:styleId="Textodeglobo">
+  <w:style w:type="paragraph" w:styleId="BalloonText">
     <w:name w:val="Balloon Text"/>
     <w:basedOn w:val="Normal"/>
-    <w:link w:val="TextodegloboCar"/>
+    <w:link w:val="BalloonTextChar"/>
     <w:rsid w:val="00904609"/>
     <w:rPr>
       <w:rFonts w:ascii="Tahoma" w:hAnsi="Tahoma"/>
@@ -13274,9 +13079,9 @@
       <w:lang w:val="x-none"/>
     </w:rPr>
   </w:style>
-  <w:style w:type="character" w:customStyle="1" w:styleId="TextodegloboCar">
-    <w:name w:val="Texto de globo Car"/>
-    <w:link w:val="Textodeglobo"/>
+  <w:style w:type="character" w:customStyle="1" w:styleId="BalloonTextChar">
+    <w:name w:val="Balloon Text Char"/>
+    <w:link w:val="BalloonText"/>
     <w:rsid w:val="00904609"/>
     <w:rPr>
       <w:rFonts w:ascii="Tahoma" w:hAnsi="Tahoma" w:cs="Tahoma"/>
@@ -13285,9 +13090,9 @@
       <w:lang w:eastAsia="ar-SA"/>
     </w:rPr>
   </w:style>
-  <w:style w:type="table" w:styleId="Tablaconcuadrcula">
+  <w:style w:type="table" w:styleId="TableGrid">
     <w:name w:val="Table Grid"/>
-    <w:basedOn w:val="Tablanormal"/>
+    <w:basedOn w:val="TableNormal"/>
     <w:uiPriority w:val="59"/>
     <w:rsid w:val="006128BC"/>
     <w:rPr>
@@ -13306,7 +13111,7 @@
       </w:tblBorders>
     </w:tblPr>
   </w:style>
-  <w:style w:type="paragraph" w:styleId="Prrafodelista">
+  <w:style w:type="paragraph" w:styleId="ListParagraph">
     <w:name w:val="List Paragraph"/>
     <w:basedOn w:val="Normal"/>
     <w:uiPriority w:val="34"/>
@@ -13316,7 +13121,7 @@
       <w:ind w:left="708"/>
     </w:pPr>
   </w:style>
-  <w:style w:type="character" w:styleId="Hipervnculovisitado">
+  <w:style w:type="character" w:styleId="FollowedHyperlink">
     <w:name w:val="FollowedHyperlink"/>
     <w:rsid w:val="00514BF9"/>
     <w:rPr>
@@ -13324,7 +13129,7 @@
       <w:u w:val="single"/>
     </w:rPr>
   </w:style>
-  <w:style w:type="paragraph" w:styleId="Descripcin">
+  <w:style w:type="paragraph" w:styleId="Caption">
     <w:name w:val="caption"/>
     <w:basedOn w:val="Normal"/>
     <w:next w:val="Normal"/>
@@ -13397,7 +13202,7 @@
       <w:lang w:val="en-GB" w:eastAsia="zh-CN" w:bidi="hi-IN"/>
     </w:rPr>
   </w:style>
-  <w:style w:type="paragraph" w:styleId="Sinespaciado">
+  <w:style w:type="paragraph" w:styleId="NoSpacing">
     <w:name w:val="No Spacing"/>
     <w:uiPriority w:val="1"/>
     <w:qFormat/>
@@ -13412,12 +13217,12 @@
   </w:style>
   <w:style w:type="character" w:customStyle="1" w:styleId="shorttext">
     <w:name w:val="short_text"/>
-    <w:basedOn w:val="Fuentedeprrafopredeter"/>
+    <w:basedOn w:val="DefaultParagraphFont"/>
     <w:rsid w:val="000506CA"/>
   </w:style>
   <w:style w:type="character" w:customStyle="1" w:styleId="hps">
     <w:name w:val="hps"/>
-    <w:basedOn w:val="Fuentedeprrafopredeter"/>
+    <w:basedOn w:val="DefaultParagraphFont"/>
     <w:rsid w:val="000506CA"/>
   </w:style>
   <w:style w:type="character" w:customStyle="1" w:styleId="company">
@@ -13464,7 +13269,7 @@
     <w:name w:val="vanity-name"/>
     <w:rsid w:val="00796516"/>
   </w:style>
-  <w:style w:type="character" w:styleId="Mencinsinresolver">
+  <w:style w:type="character" w:styleId="UnresolvedMention">
     <w:name w:val="Unresolved Mention"/>
     <w:uiPriority w:val="99"/>
     <w:semiHidden/>

</xml_diff>